<commit_message>
Lab4 - Attached the missing doc
</commit_message>
<xml_diff>
--- a/Running Mahout Application using Classfier.docx
+++ b/Running Mahout Application using Classfier.docx
@@ -2,11 +2,11 @@
 <file path=word/document.xml><?xml version="1.0" encoding="utf-8"?>
 <w:document xmlns:wpc="http://schemas.microsoft.com/office/word/2010/wordprocessingCanvas" xmlns:mc="http://schemas.openxmlformats.org/markup-compatibility/2006" xmlns:o="urn:schemas-microsoft-com:office:office" xmlns:r="http://schemas.openxmlformats.org/officeDocument/2006/relationships" xmlns:m="http://schemas.openxmlformats.org/officeDocument/2006/math" xmlns:v="urn:schemas-microsoft-com:vml" xmlns:wp14="http://schemas.microsoft.com/office/word/2010/wordprocessingDrawing" xmlns:wp="http://schemas.openxmlformats.org/drawingml/2006/wordprocessingDrawing" xmlns:w10="urn:schemas-microsoft-com:office:word" xmlns:w="http://schemas.openxmlformats.org/wordprocessingml/2006/main" xmlns:w14="http://schemas.microsoft.com/office/word/2010/wordml" xmlns:w15="http://schemas.microsoft.com/office/word/2012/wordml" xmlns:wpg="http://schemas.microsoft.com/office/word/2010/wordprocessingGroup" xmlns:wpi="http://schemas.microsoft.com/office/word/2010/wordprocessingInk" xmlns:wne="http://schemas.microsoft.com/office/word/2006/wordml" xmlns:wps="http://schemas.microsoft.com/office/word/2010/wordprocessingShape" mc:Ignorable="w14 w15 wp14">
   <w:body>
-    <w:bookmarkStart w:id="0" w:name="_Toc321147011" w:displacedByCustomXml="next"/>
-    <w:bookmarkStart w:id="1" w:name="_Toc318189312" w:displacedByCustomXml="next"/>
+    <w:bookmarkStart w:id="0" w:name="_Toc321147149" w:displacedByCustomXml="next"/>
+    <w:bookmarkStart w:id="1" w:name="_Toc318188227" w:displacedByCustomXml="next"/>
     <w:bookmarkStart w:id="2" w:name="_Toc318188327" w:displacedByCustomXml="next"/>
-    <w:bookmarkStart w:id="3" w:name="_Toc318188227" w:displacedByCustomXml="next"/>
-    <w:bookmarkStart w:id="4" w:name="_Toc321147149" w:displacedByCustomXml="next"/>
+    <w:bookmarkStart w:id="3" w:name="_Toc318189312" w:displacedByCustomXml="next"/>
+    <w:bookmarkStart w:id="4" w:name="_Toc321147011" w:displacedByCustomXml="next"/>
     <w:sdt>
       <w:sdtPr>
         <w:rPr>
@@ -692,21 +692,7 @@
             <w:rPr>
               <w:b/>
             </w:rPr>
-            <w:t xml:space="preserve">SOLR Installation on </w:t>
-          </w:r>
-          <w:proofErr w:type="spellStart"/>
-          <w:r>
-            <w:rPr>
-              <w:b/>
-            </w:rPr>
-            <w:t>Cloudera</w:t>
-          </w:r>
-          <w:proofErr w:type="spellEnd"/>
-          <w:r>
-            <w:rPr>
-              <w:b/>
-            </w:rPr>
-            <w:t xml:space="preserve"> Image</w:t>
+            <w:t>SOLR Installation on Cloudera Image</w:t>
           </w:r>
           <w:r>
             <w:t>:</w:t>
@@ -719,15 +705,7 @@
         <w:pStyle w:val="ListParagraph"/>
       </w:pPr>
       <w:r>
-        <w:t xml:space="preserve">There are instances where we have SOLR server comes as built-in feature along with </w:t>
-      </w:r>
-      <w:proofErr w:type="spellStart"/>
-      <w:r>
-        <w:t>Cloudera</w:t>
-      </w:r>
-      <w:proofErr w:type="spellEnd"/>
-      <w:r>
-        <w:t xml:space="preserve"> image. If it comes as inbuilt, we need not install SOLR server again by going to the </w:t>
+        <w:t xml:space="preserve">There are instances where we have SOLR server comes as built-in feature along with Cloudera image. If it comes as inbuilt, we need not install SOLR server again by going to the </w:t>
       </w:r>
       <w:r>
         <w:rPr>
@@ -747,15 +725,7 @@
         <w:pStyle w:val="ListParagraph"/>
       </w:pPr>
       <w:r>
-        <w:t xml:space="preserve">Resolution: Go back to the Parcels again and deactivate the SOLR and restart the </w:t>
-      </w:r>
-      <w:proofErr w:type="spellStart"/>
-      <w:r>
-        <w:t>Cloudera</w:t>
-      </w:r>
-      <w:proofErr w:type="spellEnd"/>
-      <w:r>
-        <w:t xml:space="preserve"> Manager, Everything would get back to normal.</w:t>
+        <w:t>Resolution: Go back to the Parcels again and deactivate the SOLR and restart the Cloudera Manager, Everything would get back to normal.</w:t>
       </w:r>
     </w:p>
     <w:p>
@@ -1132,21 +1102,7 @@
         <w:rPr>
           <w:b/>
         </w:rPr>
-        <w:t xml:space="preserve">Train and Test data for running Mahout </w:t>
-      </w:r>
-      <w:proofErr w:type="gramStart"/>
-      <w:r>
-        <w:rPr>
-          <w:b/>
-        </w:rPr>
-        <w:t>application</w:t>
-      </w:r>
-      <w:proofErr w:type="gramEnd"/>
-      <w:r>
-        <w:rPr>
-          <w:b/>
-        </w:rPr>
-        <w:t>:</w:t>
+        <w:t>Train and Test data for running Mahout application:</w:t>
       </w:r>
     </w:p>
     <w:p>
@@ -1496,7 +1452,7 @@
           <v:shape id="_x0000_i1025" type="#_x0000_t75" style="width:103.25pt;height:40.85pt" o:ole="">
             <v:imagedata r:id="rId19" o:title=""/>
           </v:shape>
-          <o:OLEObject Type="Embed" ProgID="Package" ShapeID="_x0000_i1025" DrawAspect="Content" ObjectID="_1455180837" r:id="rId20"/>
+          <o:OLEObject Type="Embed" ProgID="Package" ShapeID="_x0000_i1025" DrawAspect="Content" ObjectID="_1455182028" r:id="rId20"/>
         </w:object>
       </w:r>
     </w:p>
@@ -1658,13 +1614,18 @@
     </w:p>
     <w:p>
       <w:r>
-        <w:t>We would give a classifier as input and the output will be the items which is retrieved from SOLR.</w:t>
+        <w:t>Couldn’t retrieve the data because of following reason: “Cross Origin XMLHTTPRequest”. This could be due to the reason that we are using Intranet IP address at the beginning of the JSon formatted URL. Will update you once I fix this.</w:t>
       </w:r>
       <w:bookmarkStart w:id="5" w:name="_GoBack"/>
       <w:bookmarkEnd w:id="5"/>
     </w:p>
     <w:p>
       <w:r>
+        <w:t>We would give a classifier as input and the output will be the items which is retrieved from SOLR.</w:t>
+      </w:r>
+    </w:p>
+    <w:p>
+      <w:r>
         <w:rPr>
           <w:b/>
         </w:rPr>
@@ -1717,15 +1678,7 @@
     </w:p>
     <w:p>
       <w:r>
-        <w:t>e) Conversion from .txt to .</w:t>
-      </w:r>
-      <w:proofErr w:type="spellStart"/>
-      <w:r>
-        <w:t>json</w:t>
-      </w:r>
-      <w:proofErr w:type="spellEnd"/>
-      <w:r>
-        <w:t xml:space="preserve"> was tough and time taking. </w:t>
+        <w:t xml:space="preserve">e) Conversion from .txt to .json was tough and time taking. </w:t>
       </w:r>
     </w:p>
     <w:p>
@@ -1739,18 +1692,10 @@
         <w:t xml:space="preserve"> When </w:t>
       </w:r>
       <w:r>
-        <w:t xml:space="preserve">restarted </w:t>
-      </w:r>
-      <w:proofErr w:type="spellStart"/>
-      <w:r>
-        <w:t>C</w:t>
-      </w:r>
-      <w:r>
-        <w:t>loudera</w:t>
-      </w:r>
-      <w:proofErr w:type="spellEnd"/>
-      <w:r>
-        <w:t xml:space="preserve"> machine, Colection1/SHARD1 in SOLR where the data is stored cannot be seen. Please find below the attached screen shots:</w:t>
+        <w:t>restarted C</w:t>
+      </w:r>
+      <w:r>
+        <w:t>loudera machine, Colection1/SHARD1 in SOLR where the data is stored cannot be seen. Please find below the attached screen shots:</w:t>
       </w:r>
       <w:r>
         <w:t xml:space="preserve"> </w:t>
@@ -1930,15 +1875,7 @@
         </w:numPr>
       </w:pPr>
       <w:r>
-        <w:t xml:space="preserve">How to work on SOLR. How to Push the data to SOLR (using shell scripting commands) and retrieve the data from SOLR (CSV, JSON, XML </w:t>
-      </w:r>
-      <w:proofErr w:type="spellStart"/>
-      <w:r>
-        <w:t>etc</w:t>
-      </w:r>
-      <w:proofErr w:type="spellEnd"/>
-      <w:r>
-        <w:t>)</w:t>
+        <w:t>How to work on SOLR. How to Push the data to SOLR (using shell scripting commands) and retrieve the data from SOLR (CSV, JSON, XML etc)</w:t>
       </w:r>
     </w:p>
     <w:p>
@@ -4009,6 +3946,7 @@
     <w:rsid w:val="0064275C"/>
     <w:rsid w:val="0067278E"/>
     <w:rsid w:val="007715D4"/>
+    <w:rsid w:val="008F0FE2"/>
     <w:rsid w:val="009859DF"/>
   </w:rsids>
   <m:mathPr>
@@ -4880,7 +4818,7 @@
 </file>
 
 <file path=customXml/itemProps3.xml><?xml version="1.0" encoding="utf-8"?>
-<ds:datastoreItem xmlns:ds="http://schemas.openxmlformats.org/officeDocument/2006/customXml" ds:itemID="{B741723F-F449-4A1E-BB4A-3B9875834A0C}">
+<ds:datastoreItem xmlns:ds="http://schemas.openxmlformats.org/officeDocument/2006/customXml" ds:itemID="{22B08A59-D0D4-4DB3-ABBF-BBAEDD0E0690}">
   <ds:schemaRefs>
     <ds:schemaRef ds:uri="http://schemas.openxmlformats.org/officeDocument/2006/bibliography"/>
   </ds:schemaRefs>

</xml_diff>